<commit_message>
mala informace do story
</commit_message>
<xml_diff>
--- a/Story/CubeIT Story.docx
+++ b/Story/CubeIT Story.docx
@@ -1253,7 +1253,77 @@
           <w:sz w:val="24"/>
           <w:szCs w:val="24"/>
         </w:rPr>
-        <w:t>. Celá místnost se rozpadla před tvým zrakem.</w:t>
+        <w:t>. Celá místnost se rozpadla před tvým zrakem. Kusy, které zůstaly</w:t>
+      </w:r>
+      <w:r>
+        <w:rPr>
+          <w:sz w:val="24"/>
+          <w:szCs w:val="24"/>
+        </w:rPr>
+        <w:t>,</w:t>
+      </w:r>
+      <w:r>
+        <w:rPr>
+          <w:sz w:val="24"/>
+          <w:szCs w:val="24"/>
+        </w:rPr>
+        <w:t xml:space="preserve"> začal</w:t>
+      </w:r>
+      <w:r>
+        <w:rPr>
+          <w:sz w:val="24"/>
+          <w:szCs w:val="24"/>
+        </w:rPr>
+        <w:t>y</w:t>
+      </w:r>
+      <w:r>
+        <w:rPr>
+          <w:sz w:val="24"/>
+          <w:szCs w:val="24"/>
+        </w:rPr>
+        <w:t xml:space="preserve"> od sebe odjíždět. </w:t>
+      </w:r>
+      <w:r>
+        <w:rPr>
+          <w:sz w:val="24"/>
+          <w:szCs w:val="24"/>
+        </w:rPr>
+        <w:t xml:space="preserve">Pomalu se vzdaluješ od záhadné postavy s Relikvií, najednou si všimneš že ti uniká vzduch (možná </w:t>
+      </w:r>
+      <w:r>
+        <w:rPr>
+          <w:sz w:val="24"/>
+          <w:szCs w:val="24"/>
+        </w:rPr>
+        <w:t>jsi mohl investovat trochu víc do tvého vybavení)</w:t>
+      </w:r>
+      <w:r>
+        <w:rPr>
+          <w:sz w:val="24"/>
+          <w:szCs w:val="24"/>
+        </w:rPr>
+        <w:t xml:space="preserve">. Záhadná postava se na tebe </w:t>
+      </w:r>
+      <w:r>
+        <w:rPr>
+          <w:sz w:val="24"/>
+          <w:szCs w:val="24"/>
+        </w:rPr>
+        <w:t xml:space="preserve">koukne a pomoci Relikvie, která se točí, na tebe vystřelí červený blesk, zavřeš oči </w:t>
+      </w:r>
+      <w:r>
+        <w:rPr>
+          <w:sz w:val="24"/>
+          <w:szCs w:val="24"/>
+        </w:rPr>
+        <w:t>očekávajíc</w:t>
+      </w:r>
+      <w:r>
+        <w:rPr>
+          <w:sz w:val="24"/>
+          <w:szCs w:val="24"/>
+        </w:rPr>
+        <w:t xml:space="preserve"> brzký konec.</w:t>
       </w:r>
       <w:r>
         <w:rPr>
@@ -1267,35 +1337,131 @@
           <w:sz w:val="24"/>
           <w:szCs w:val="24"/>
         </w:rPr>
-        <w:t>Kusy</w:t>
-      </w:r>
-      <w:r>
-        <w:rPr>
-          <w:sz w:val="24"/>
-          <w:szCs w:val="24"/>
-        </w:rPr>
-        <w:t>, kter</w:t>
-      </w:r>
-      <w:r>
-        <w:rPr>
-          <w:sz w:val="24"/>
-          <w:szCs w:val="24"/>
-        </w:rPr>
-        <w:t>é</w:t>
-      </w:r>
-      <w:r>
-        <w:rPr>
-          <w:sz w:val="24"/>
-          <w:szCs w:val="24"/>
-        </w:rPr>
-        <w:t xml:space="preserve"> zůstal</w:t>
-      </w:r>
-      <w:r>
-        <w:rPr>
-          <w:sz w:val="24"/>
-          <w:szCs w:val="24"/>
-        </w:rPr>
-        <w:t>y</w:t>
+        <w:t>Pořád</w:t>
+      </w:r>
+      <w:r>
+        <w:rPr>
+          <w:sz w:val="24"/>
+          <w:szCs w:val="24"/>
+        </w:rPr>
+        <w:t xml:space="preserve"> žiješ.</w:t>
+      </w:r>
+      <w:r>
+        <w:rPr>
+          <w:sz w:val="24"/>
+          <w:szCs w:val="24"/>
+        </w:rPr>
+        <w:t xml:space="preserve"> „Minul?“ Pomyslíš si, naneštěstí dostaneš odpověď hnedka, protože kus podlahy, na kterém se držíš se začne rozpadat.</w:t>
+      </w:r>
+    </w:p>
+    <w:p>
+      <w:pPr>
+        <w:rPr>
+          <w:sz w:val="24"/>
+          <w:szCs w:val="24"/>
+        </w:rPr>
+      </w:pPr>
+      <w:r>
+        <w:rPr>
+          <w:sz w:val="24"/>
+          <w:szCs w:val="24"/>
+        </w:rPr>
+        <w:t xml:space="preserve">Padáš, </w:t>
+      </w:r>
+      <w:proofErr w:type="gramStart"/>
+      <w:r>
+        <w:rPr>
+          <w:sz w:val="24"/>
+          <w:szCs w:val="24"/>
+        </w:rPr>
+        <w:t>nevíš</w:t>
+      </w:r>
+      <w:proofErr w:type="gramEnd"/>
+      <w:r>
+        <w:rPr>
+          <w:sz w:val="24"/>
+          <w:szCs w:val="24"/>
+        </w:rPr>
+        <w:t xml:space="preserve"> kam ale pocit volného pádu je </w:t>
+      </w:r>
+      <w:r>
+        <w:rPr>
+          <w:sz w:val="24"/>
+          <w:szCs w:val="24"/>
+        </w:rPr>
+        <w:t>překvapivě</w:t>
+      </w:r>
+      <w:r>
+        <w:rPr>
+          <w:sz w:val="24"/>
+          <w:szCs w:val="24"/>
+        </w:rPr>
+        <w:t xml:space="preserve"> osvobozující</w:t>
+      </w:r>
+      <w:r>
+        <w:rPr>
+          <w:sz w:val="24"/>
+          <w:szCs w:val="24"/>
+        </w:rPr>
+        <w:t xml:space="preserve"> a trošku tě klidní před pocitem blízkého konce</w:t>
+      </w:r>
+      <w:r>
+        <w:rPr>
+          <w:sz w:val="24"/>
+          <w:szCs w:val="24"/>
+        </w:rPr>
+        <w:t>. „Je tohle konec?“</w:t>
+      </w:r>
+      <w:r>
+        <w:rPr>
+          <w:sz w:val="24"/>
+          <w:szCs w:val="24"/>
+        </w:rPr>
+        <w:t xml:space="preserve"> Řekneš si sobě.</w:t>
+      </w:r>
+    </w:p>
+    <w:p>
+      <w:pPr>
+        <w:rPr>
+          <w:sz w:val="24"/>
+          <w:szCs w:val="24"/>
+        </w:rPr>
+      </w:pPr>
+      <w:r>
+        <w:rPr>
+          <w:sz w:val="24"/>
+          <w:szCs w:val="24"/>
+        </w:rPr>
+        <w:t>[Tvorba postavy]</w:t>
+      </w:r>
+    </w:p>
+    <w:p>
+      <w:pPr>
+        <w:pStyle w:val="Nadpis1"/>
+        <w:rPr>
+          <w:b/>
+        </w:rPr>
+      </w:pPr>
+      <w:r>
+        <w:rPr>
+          <w:b/>
+        </w:rPr>
+        <w:t>Úvod do Aktu I.</w:t>
+      </w:r>
+    </w:p>
+    <w:p>
+      <w:pPr>
+        <w:rPr>
+          <w:sz w:val="24"/>
+          <w:szCs w:val="24"/>
+        </w:rPr>
+      </w:pPr>
+      <w:r>
+        <w:rPr>
+          <w:sz w:val="24"/>
+          <w:szCs w:val="24"/>
+        </w:rPr>
+        <w:t>Podle vybrané postavy se dozvíte</w:t>
       </w:r>
       <w:r>
         <w:rPr>
@@ -1309,21 +1475,102 @@
           <w:sz w:val="24"/>
           <w:szCs w:val="24"/>
         </w:rPr>
-        <w:t xml:space="preserve"> začal</w:t>
-      </w:r>
-      <w:r>
-        <w:rPr>
-          <w:sz w:val="24"/>
-          <w:szCs w:val="24"/>
-        </w:rPr>
-        <w:t>y</w:t>
-      </w:r>
-      <w:r>
-        <w:rPr>
-          <w:sz w:val="24"/>
-          <w:szCs w:val="24"/>
-        </w:rPr>
-        <w:t xml:space="preserve"> od sebe odjíždět.</w:t>
+        <w:t xml:space="preserve"> jak jste dopadli, jak se z vás stalo to</w:t>
+      </w:r>
+      <w:r>
+        <w:rPr>
+          <w:sz w:val="24"/>
+          <w:szCs w:val="24"/>
+        </w:rPr>
+        <w:t>,</w:t>
+      </w:r>
+      <w:r>
+        <w:rPr>
+          <w:sz w:val="24"/>
+          <w:szCs w:val="24"/>
+        </w:rPr>
+        <w:t xml:space="preserve"> co jste si vybrali a jaký jste žil život</w:t>
+      </w:r>
+      <w:r>
+        <w:rPr>
+          <w:sz w:val="24"/>
+          <w:szCs w:val="24"/>
+        </w:rPr>
+        <w:t>,</w:t>
+      </w:r>
+      <w:r>
+        <w:rPr>
+          <w:sz w:val="24"/>
+          <w:szCs w:val="24"/>
+        </w:rPr>
+        <w:t xml:space="preserve"> když jste si myslel</w:t>
+      </w:r>
+      <w:r>
+        <w:rPr>
+          <w:sz w:val="24"/>
+          <w:szCs w:val="24"/>
+        </w:rPr>
+        <w:t>,</w:t>
+      </w:r>
+      <w:r>
+        <w:rPr>
+          <w:sz w:val="24"/>
+          <w:szCs w:val="24"/>
+        </w:rPr>
+        <w:t xml:space="preserve"> že se z této planety nedostanete.</w:t>
+      </w:r>
+    </w:p>
+    <w:p>
+      <w:pPr>
+        <w:rPr>
+          <w:sz w:val="24"/>
+          <w:szCs w:val="24"/>
+        </w:rPr>
+      </w:pPr>
+      <w:r>
+        <w:rPr>
+          <w:sz w:val="24"/>
+          <w:szCs w:val="24"/>
+        </w:rPr>
+        <w:t>Také vám dojde že jste dopadl na Vnitřní povrch kostky</w:t>
+      </w:r>
+      <w:r>
+        <w:rPr>
+          <w:sz w:val="24"/>
+          <w:szCs w:val="24"/>
+        </w:rPr>
+        <w:t>, a to že nyní už rozpadlý Vnější povrch kostky je ten</w:t>
+      </w:r>
+      <w:r>
+        <w:rPr>
+          <w:sz w:val="24"/>
+          <w:szCs w:val="24"/>
+        </w:rPr>
+        <w:t>,</w:t>
+      </w:r>
+      <w:r>
+        <w:rPr>
+          <w:sz w:val="24"/>
+          <w:szCs w:val="24"/>
+        </w:rPr>
+        <w:t xml:space="preserve"> na kterém jste přistáli, a kde jste našel relikvii.</w:t>
+      </w:r>
+      <w:bookmarkStart w:id="0" w:name="_GoBack"/>
+      <w:bookmarkEnd w:id="0"/>
+    </w:p>
+    <w:p>
+      <w:pPr>
+        <w:rPr>
+          <w:sz w:val="24"/>
+          <w:szCs w:val="24"/>
+        </w:rPr>
+      </w:pPr>
+      <w:r>
+        <w:rPr>
+          <w:sz w:val="24"/>
+          <w:szCs w:val="24"/>
+        </w:rPr>
+        <w:t>Na konci každého krátkého příběhu</w:t>
       </w:r>
       <w:r>
         <w:rPr>
@@ -1337,287 +1584,7 @@
           <w:sz w:val="24"/>
           <w:szCs w:val="24"/>
         </w:rPr>
-        <w:t xml:space="preserve">Pomalu se vzdaluješ od záhadné postavy s Relikvií, najednou si všimneš že ti uniká vzduch (možná </w:t>
-      </w:r>
-      <w:r>
-        <w:rPr>
-          <w:sz w:val="24"/>
-          <w:szCs w:val="24"/>
-        </w:rPr>
-        <w:t>jsi mohl investovat trochu víc do tvého vybavení)</w:t>
-      </w:r>
-      <w:r>
-        <w:rPr>
-          <w:sz w:val="24"/>
-          <w:szCs w:val="24"/>
-        </w:rPr>
-        <w:t xml:space="preserve">. Záhadná postava se na tebe </w:t>
-      </w:r>
-      <w:r>
-        <w:rPr>
-          <w:sz w:val="24"/>
-          <w:szCs w:val="24"/>
-        </w:rPr>
-        <w:t xml:space="preserve">koukne a pomoci Relikvie, která se točí, na tebe vystřelí červený blesk, zavřeš oči </w:t>
-      </w:r>
-      <w:r>
-        <w:rPr>
-          <w:sz w:val="24"/>
-          <w:szCs w:val="24"/>
-        </w:rPr>
-        <w:t>očekávajíc</w:t>
-      </w:r>
-      <w:r>
-        <w:rPr>
-          <w:sz w:val="24"/>
-          <w:szCs w:val="24"/>
-        </w:rPr>
-        <w:t xml:space="preserve"> brzký konec.</w:t>
-      </w:r>
-      <w:r>
-        <w:rPr>
-          <w:sz w:val="24"/>
-          <w:szCs w:val="24"/>
-        </w:rPr>
-        <w:t xml:space="preserve"> </w:t>
-      </w:r>
-      <w:r>
-        <w:rPr>
-          <w:sz w:val="24"/>
-          <w:szCs w:val="24"/>
-        </w:rPr>
-        <w:t>Pořád</w:t>
-      </w:r>
-      <w:r>
-        <w:rPr>
-          <w:sz w:val="24"/>
-          <w:szCs w:val="24"/>
-        </w:rPr>
-        <w:t xml:space="preserve"> žiješ.</w:t>
-      </w:r>
-      <w:r>
-        <w:rPr>
-          <w:sz w:val="24"/>
-          <w:szCs w:val="24"/>
-        </w:rPr>
-        <w:t xml:space="preserve"> „Minul?“ Pomyslíš si, naneštěstí dostaneš odpověď hnedka, protože kus podlahy, na kterém se držíš se začne rozpadat.</w:t>
-      </w:r>
-    </w:p>
-    <w:p>
-      <w:pPr>
-        <w:rPr>
-          <w:sz w:val="24"/>
-          <w:szCs w:val="24"/>
-        </w:rPr>
-      </w:pPr>
-      <w:r>
-        <w:rPr>
-          <w:sz w:val="24"/>
-          <w:szCs w:val="24"/>
-        </w:rPr>
-        <w:t xml:space="preserve">Padáš, </w:t>
-      </w:r>
-      <w:proofErr w:type="gramStart"/>
-      <w:r>
-        <w:rPr>
-          <w:sz w:val="24"/>
-          <w:szCs w:val="24"/>
-        </w:rPr>
-        <w:t>nevíš</w:t>
-      </w:r>
-      <w:proofErr w:type="gramEnd"/>
-      <w:r>
-        <w:rPr>
-          <w:sz w:val="24"/>
-          <w:szCs w:val="24"/>
-        </w:rPr>
-        <w:t xml:space="preserve"> kam ale pocit volného pádu je </w:t>
-      </w:r>
-      <w:r>
-        <w:rPr>
-          <w:sz w:val="24"/>
-          <w:szCs w:val="24"/>
-        </w:rPr>
-        <w:t>překvapivě</w:t>
-      </w:r>
-      <w:r>
-        <w:rPr>
-          <w:sz w:val="24"/>
-          <w:szCs w:val="24"/>
-        </w:rPr>
-        <w:t xml:space="preserve"> osvobozující</w:t>
-      </w:r>
-      <w:r>
-        <w:rPr>
-          <w:sz w:val="24"/>
-          <w:szCs w:val="24"/>
-        </w:rPr>
-        <w:t xml:space="preserve"> a trošku tě klidní před pocitem blízkého konce</w:t>
-      </w:r>
-      <w:r>
-        <w:rPr>
-          <w:sz w:val="24"/>
-          <w:szCs w:val="24"/>
-        </w:rPr>
-        <w:t>. „Je tohle konec?“</w:t>
-      </w:r>
-      <w:r>
-        <w:rPr>
-          <w:sz w:val="24"/>
-          <w:szCs w:val="24"/>
-        </w:rPr>
-        <w:t xml:space="preserve"> Řekneš si sobě.</w:t>
-      </w:r>
-    </w:p>
-    <w:p>
-      <w:pPr>
-        <w:rPr>
-          <w:sz w:val="24"/>
-          <w:szCs w:val="24"/>
-        </w:rPr>
-      </w:pPr>
-      <w:r>
-        <w:rPr>
-          <w:sz w:val="24"/>
-          <w:szCs w:val="24"/>
-        </w:rPr>
-        <w:t>[Tvorba postavy]</w:t>
-      </w:r>
-    </w:p>
-    <w:p>
-      <w:pPr>
-        <w:pStyle w:val="Nadpis1"/>
-        <w:rPr>
-          <w:b/>
-        </w:rPr>
-      </w:pPr>
-      <w:r>
-        <w:rPr>
-          <w:b/>
-        </w:rPr>
-        <w:t>Úvod do Aktu I.</w:t>
-      </w:r>
-    </w:p>
-    <w:p>
-      <w:pPr>
-        <w:rPr>
-          <w:sz w:val="24"/>
-          <w:szCs w:val="24"/>
-        </w:rPr>
-      </w:pPr>
-      <w:r>
-        <w:rPr>
-          <w:sz w:val="24"/>
-          <w:szCs w:val="24"/>
-        </w:rPr>
-        <w:t>Podle vybrané postavy se dozvíte</w:t>
-      </w:r>
-      <w:r>
-        <w:rPr>
-          <w:sz w:val="24"/>
-          <w:szCs w:val="24"/>
-        </w:rPr>
-        <w:t>,</w:t>
-      </w:r>
-      <w:r>
-        <w:rPr>
-          <w:sz w:val="24"/>
-          <w:szCs w:val="24"/>
-        </w:rPr>
-        <w:t xml:space="preserve"> jak jste dopadli, jak se z vás stalo to</w:t>
-      </w:r>
-      <w:r>
-        <w:rPr>
-          <w:sz w:val="24"/>
-          <w:szCs w:val="24"/>
-        </w:rPr>
-        <w:t>,</w:t>
-      </w:r>
-      <w:r>
-        <w:rPr>
-          <w:sz w:val="24"/>
-          <w:szCs w:val="24"/>
-        </w:rPr>
-        <w:t xml:space="preserve"> co jste si vybrali a jaký jste žil život</w:t>
-      </w:r>
-      <w:r>
-        <w:rPr>
-          <w:sz w:val="24"/>
-          <w:szCs w:val="24"/>
-        </w:rPr>
-        <w:t>,</w:t>
-      </w:r>
-      <w:r>
-        <w:rPr>
-          <w:sz w:val="24"/>
-          <w:szCs w:val="24"/>
-        </w:rPr>
-        <w:t xml:space="preserve"> když jste si myslel</w:t>
-      </w:r>
-      <w:r>
-        <w:rPr>
-          <w:sz w:val="24"/>
-          <w:szCs w:val="24"/>
-        </w:rPr>
-        <w:t>,</w:t>
-      </w:r>
-      <w:r>
-        <w:rPr>
-          <w:sz w:val="24"/>
-          <w:szCs w:val="24"/>
-        </w:rPr>
-        <w:t xml:space="preserve"> že se z této planety nedostanete.</w:t>
-      </w:r>
-    </w:p>
-    <w:p>
-      <w:pPr>
-        <w:rPr>
-          <w:sz w:val="24"/>
-          <w:szCs w:val="24"/>
-        </w:rPr>
-      </w:pPr>
-      <w:r>
-        <w:rPr>
-          <w:sz w:val="24"/>
-          <w:szCs w:val="24"/>
-        </w:rPr>
-        <w:t>Také vám dojde že jste dopadl na Vnitřní povrch kostky</w:t>
-      </w:r>
-      <w:r>
-        <w:rPr>
-          <w:sz w:val="24"/>
-          <w:szCs w:val="24"/>
-        </w:rPr>
-        <w:t>, a to že nyní už rozpadlý Vnější povrch kostky je ten</w:t>
-      </w:r>
-      <w:r>
-        <w:rPr>
-          <w:sz w:val="24"/>
-          <w:szCs w:val="24"/>
-        </w:rPr>
-        <w:t>,</w:t>
-      </w:r>
-      <w:r>
-        <w:rPr>
-          <w:sz w:val="24"/>
-          <w:szCs w:val="24"/>
-        </w:rPr>
-        <w:t xml:space="preserve"> na kterém jste přistáli, a kde jste našel relikvii.</w:t>
-      </w:r>
-    </w:p>
-    <w:p>
-      <w:pPr>
-        <w:rPr>
-          <w:sz w:val="24"/>
-          <w:szCs w:val="24"/>
-        </w:rPr>
-      </w:pPr>
-      <w:r>
-        <w:rPr>
-          <w:sz w:val="24"/>
-          <w:szCs w:val="24"/>
-        </w:rPr>
-        <w:t>Na konci každého krátkého příběhu</w:t>
+        <w:t>[2 měsíce a 12 dnů]</w:t>
       </w:r>
       <w:r>
         <w:rPr>
@@ -2917,8 +2884,6 @@
       <w:r>
         <w:t>?</w:t>
       </w:r>
-      <w:bookmarkStart w:id="0" w:name="_GoBack"/>
-      <w:bookmarkEnd w:id="0"/>
     </w:p>
     <w:p>
       <w:r>

</xml_diff>